<commit_message>
Memoria. Ahora con más memoria =)
</commit_message>
<xml_diff>
--- a/SEDA/Memoria_estacion_meteo.docx
+++ b/SEDA/Memoria_estacion_meteo.docx
@@ -1614,7 +1614,57 @@
         <w:t>2</w:t>
       </w:r>
       <w:r>
-        <w:t>PROM contiene 176 bits de calibración que se usa para compensar el offset y otros parámetros del sensor.</w:t>
+        <w:t xml:space="preserve">PROM contiene 176 bits de calibración </w:t>
+      </w:r>
+      <w:r>
+        <w:t>que se utilizan para calibrar la temperatura y la presión entre otros parámetros.</w:t>
+      </w:r>
+    </w:p>
+    <w:p>
+      <w:pPr>
+        <w:pStyle w:val="Sinespaciado"/>
+      </w:pPr>
+    </w:p>
+    <w:p>
+      <w:pPr>
+        <w:pStyle w:val="Sinespaciado"/>
+      </w:pPr>
+      <w:r>
+        <w:t>La memoria E</w:t>
+      </w:r>
+      <w:r>
+        <w:rPr>
+          <w:vertAlign w:val="superscript"/>
+        </w:rPr>
+        <w:t>2</w:t>
+      </w:r>
+      <w:r>
+        <w:t xml:space="preserve">PROM está dividida en 11 palabras de 16 bits cada una. Cada palabra conforma un parámetro o coeficiente de calibración. Estos coeficientes son individuales para cada sensor, por lo tanto, el </w:t>
+      </w:r>
+      <w:proofErr w:type="gramStart"/>
+      <w:r>
+        <w:rPr>
+          <w:i/>
+        </w:rPr>
+        <w:t>master</w:t>
+      </w:r>
+      <w:proofErr w:type="gramEnd"/>
+      <w:r>
+        <w:rPr>
+          <w:i/>
+        </w:rPr>
+        <w:t xml:space="preserve"> </w:t>
+      </w:r>
+      <w:r>
+        <w:t xml:space="preserve">debe leer los parámetros antes de la </w:t>
+      </w:r>
+      <w:proofErr w:type="spellStart"/>
+      <w:r>
+        <w:t>la</w:t>
+      </w:r>
+      <w:proofErr w:type="spellEnd"/>
+      <w:r>
+        <w:t xml:space="preserve"> primera conversión.</w:t>
       </w:r>
     </w:p>
     <w:p>
@@ -1718,8 +1768,6 @@
         <w:pStyle w:val="Ttulo3"/>
         <w:jc w:val="center"/>
       </w:pPr>
-      <w:bookmarkStart w:id="0" w:name="_GoBack"/>
-      <w:bookmarkEnd w:id="0"/>
       <w:r>
         <w:rPr>
           <w:noProof/>
@@ -1840,7 +1888,11 @@
         <w:t>íxeles. Utiliza el driver ILI9325, un driver integrado</w:t>
       </w:r>
       <w:r>
-        <w:t xml:space="preserve"> que proporciona hasta 262.144 colores. Además, cuenta con una RAM de 172.800 bytes de memoria gráfica</w:t>
+        <w:t xml:space="preserve"> que proporciona hasta 262.144 colores. Además, cuenta con una RAM de 172.800 bytes de </w:t>
+      </w:r>
+      <w:r>
+        <w:lastRenderedPageBreak/>
+        <w:t>memoria gráfica</w:t>
       </w:r>
       <w:r>
         <w:t xml:space="preserve">. El </w:t>
@@ -1877,7 +1929,6 @@
         <w:pStyle w:val="Sinespaciado"/>
       </w:pPr>
       <w:r>
-        <w:lastRenderedPageBreak/>
         <w:t>El controlador XPT2046 es un controlador de pantalla táctil resistiva que incorpora un conversor A/D de 12 bit y 125 KHz de muestreo. Es capaz de detectar la presión en la pantalla mediante dos conversiones A/D.  Además de la posición, también mide la presión de la pulsación.</w:t>
       </w:r>
     </w:p>
@@ -1942,6 +1993,441 @@
     </w:p>
     <w:p>
       <w:pPr>
+        <w:pStyle w:val="Sinespaciado"/>
+      </w:pPr>
+      <w:r>
+        <w:t xml:space="preserve">A continuación, se describen las bibliotecas más destacables que se han empleado para desarrollar el </w:t>
+      </w:r>
+      <w:proofErr w:type="gramStart"/>
+      <w:r>
+        <w:t>proyecto</w:t>
+      </w:r>
+      <w:proofErr w:type="gramEnd"/>
+      <w:r>
+        <w:t xml:space="preserve"> así como la función que desempeñan dentro de este.</w:t>
+      </w:r>
+    </w:p>
+    <w:p>
+      <w:pPr>
+        <w:pStyle w:val="Ttulo3"/>
+      </w:pPr>
+      <w:r>
+        <w:t>HTTP</w:t>
+      </w:r>
+    </w:p>
+    <w:p>
+      <w:pPr>
+        <w:ind w:firstLine="0"/>
+        <w:rPr>
+          <w:sz w:val="24"/>
+        </w:rPr>
+      </w:pPr>
+      <w:r>
+        <w:rPr>
+          <w:sz w:val="24"/>
+        </w:rPr>
+        <w:t xml:space="preserve">Esta biblioteca es proporcionada por KEIL y nos permite generar páginas web dinámicas que es uno de los objetivos del proyecto. </w:t>
+      </w:r>
+      <w:r>
+        <w:rPr>
+          <w:sz w:val="24"/>
+        </w:rPr>
+        <w:t>Los ficheros</w:t>
+      </w:r>
+      <w:r>
+        <w:rPr>
+          <w:sz w:val="24"/>
+        </w:rPr>
+        <w:t xml:space="preserve"> más destacables que incluye son:</w:t>
+      </w:r>
+    </w:p>
+    <w:p>
+      <w:pPr>
+        <w:pStyle w:val="Prrafodelista"/>
+        <w:numPr>
+          <w:ilvl w:val="0"/>
+          <w:numId w:val="8"/>
+        </w:numPr>
+        <w:rPr>
+          <w:sz w:val="24"/>
+        </w:rPr>
+      </w:pPr>
+      <w:r>
+        <w:rPr>
+          <w:sz w:val="24"/>
+        </w:rPr>
+        <w:t xml:space="preserve">TCP_CM3.lib: </w:t>
+      </w:r>
+      <w:r>
+        <w:rPr>
+          <w:sz w:val="24"/>
+        </w:rPr>
+        <w:t>proporciona las funciones de comunicaciones de KEIL RL-</w:t>
+      </w:r>
+      <w:proofErr w:type="spellStart"/>
+      <w:r>
+        <w:rPr>
+          <w:sz w:val="24"/>
+        </w:rPr>
+        <w:t>TCPnet</w:t>
+      </w:r>
+      <w:proofErr w:type="spellEnd"/>
+      <w:r>
+        <w:rPr>
+          <w:sz w:val="24"/>
+        </w:rPr>
+        <w:t>.</w:t>
+      </w:r>
+    </w:p>
+    <w:p>
+      <w:pPr>
+        <w:pStyle w:val="Prrafodelista"/>
+        <w:numPr>
+          <w:ilvl w:val="0"/>
+          <w:numId w:val="8"/>
+        </w:numPr>
+        <w:rPr>
+          <w:sz w:val="24"/>
+        </w:rPr>
+      </w:pPr>
+      <w:r>
+        <w:rPr>
+          <w:sz w:val="24"/>
+        </w:rPr>
+        <w:t>EMAC_LPC17xx_LAN8720.c: implementa la interfaz entre las funciones de la biblioteca de comunicaciones con el hardware, tanto del subsistema hardware del microcontrolador como con el chip externo que implementa el nivel físico.</w:t>
+      </w:r>
+    </w:p>
+    <w:p>
+      <w:pPr>
+        <w:pStyle w:val="Prrafodelista"/>
+        <w:numPr>
+          <w:ilvl w:val="0"/>
+          <w:numId w:val="8"/>
+        </w:numPr>
+        <w:rPr>
+          <w:sz w:val="24"/>
+        </w:rPr>
+      </w:pPr>
+      <w:proofErr w:type="spellStart"/>
+      <w:r>
+        <w:rPr>
+          <w:sz w:val="24"/>
+        </w:rPr>
+        <w:t>Net_Config.c</w:t>
+      </w:r>
+      <w:proofErr w:type="spellEnd"/>
+      <w:r>
+        <w:rPr>
+          <w:sz w:val="24"/>
+        </w:rPr>
+        <w:t>: fichero a través del cual se configura la biblioteca de funciones de la comunicación TCP/IP. Entre otros, se puede configurar la dirección IP, la máscara de red, el servidor DNS, el Gateway o la dirección MAC.</w:t>
+      </w:r>
+    </w:p>
+    <w:p>
+      <w:pPr>
+        <w:pStyle w:val="Prrafodelista"/>
+        <w:numPr>
+          <w:ilvl w:val="0"/>
+          <w:numId w:val="8"/>
+        </w:numPr>
+        <w:rPr>
+          <w:sz w:val="24"/>
+        </w:rPr>
+      </w:pPr>
+      <w:proofErr w:type="spellStart"/>
+      <w:r>
+        <w:rPr>
+          <w:sz w:val="24"/>
+        </w:rPr>
+        <w:t>Net_Debug.c</w:t>
+      </w:r>
+      <w:proofErr w:type="spellEnd"/>
+      <w:r>
+        <w:rPr>
+          <w:sz w:val="24"/>
+        </w:rPr>
+        <w:t>: permite depurar las comunicaciones TCP/IP.</w:t>
+      </w:r>
+    </w:p>
+    <w:p>
+      <w:pPr>
+        <w:pStyle w:val="Prrafodelista"/>
+        <w:numPr>
+          <w:ilvl w:val="0"/>
+          <w:numId w:val="8"/>
+        </w:numPr>
+        <w:rPr>
+          <w:sz w:val="24"/>
+        </w:rPr>
+      </w:pPr>
+      <w:r>
+        <w:rPr>
+          <w:sz w:val="24"/>
+        </w:rPr>
+        <w:t xml:space="preserve">TCPD_CM3.lib: biblioteca de funciones de comunicaciones de </w:t>
+      </w:r>
+      <w:proofErr w:type="spellStart"/>
+      <w:r>
+        <w:rPr>
+          <w:sz w:val="24"/>
+        </w:rPr>
+        <w:t>Keil</w:t>
+      </w:r>
+      <w:proofErr w:type="spellEnd"/>
+      <w:r>
+        <w:rPr>
+          <w:sz w:val="24"/>
+        </w:rPr>
+        <w:t xml:space="preserve"> RL-</w:t>
+      </w:r>
+      <w:proofErr w:type="spellStart"/>
+      <w:r>
+        <w:rPr>
+          <w:sz w:val="24"/>
+        </w:rPr>
+        <w:t>TCPnet</w:t>
+      </w:r>
+      <w:proofErr w:type="spellEnd"/>
+      <w:r>
+        <w:rPr>
+          <w:sz w:val="24"/>
+        </w:rPr>
+        <w:t xml:space="preserve"> que permiten depuración. Se debe mencionar que no es compatible con la librería TCP_CM3.lib</w:t>
+      </w:r>
+    </w:p>
+    <w:p/>
+    <w:p>
+      <w:pPr>
+        <w:pStyle w:val="Ttulo3"/>
+      </w:pPr>
+    </w:p>
+    <w:p>
+      <w:pPr>
+        <w:pStyle w:val="Ttulo3"/>
+      </w:pPr>
+      <w:r>
+        <w:lastRenderedPageBreak/>
+        <w:t>GLCD</w:t>
+      </w:r>
+    </w:p>
+    <w:p>
+      <w:pPr>
+        <w:pStyle w:val="Sinespaciado"/>
+      </w:pPr>
+      <w:r>
+        <w:t xml:space="preserve">Esta biblioteca se encarga de gestionar el </w:t>
+      </w:r>
+      <w:proofErr w:type="spellStart"/>
+      <w:r>
+        <w:t>display</w:t>
+      </w:r>
+      <w:proofErr w:type="spellEnd"/>
+      <w:r>
+        <w:t xml:space="preserve"> y su configuración. Las librerías principales son:</w:t>
+      </w:r>
+    </w:p>
+    <w:p>
+      <w:pPr>
+        <w:pStyle w:val="Sinespaciado"/>
+        <w:numPr>
+          <w:ilvl w:val="0"/>
+          <w:numId w:val="9"/>
+        </w:numPr>
+      </w:pPr>
+      <w:proofErr w:type="spellStart"/>
+      <w:r>
+        <w:t>G</w:t>
+      </w:r>
+      <w:r>
+        <w:t>LCD.c</w:t>
+      </w:r>
+      <w:proofErr w:type="spellEnd"/>
+      <w:r>
+        <w:t xml:space="preserve">: contiene las funciones de configuración y acceso al </w:t>
+      </w:r>
+      <w:proofErr w:type="spellStart"/>
+      <w:r>
+        <w:t>display</w:t>
+      </w:r>
+      <w:proofErr w:type="spellEnd"/>
+      <w:r>
+        <w:t xml:space="preserve">. </w:t>
+      </w:r>
+    </w:p>
+    <w:p>
+      <w:pPr>
+        <w:pStyle w:val="Sinespaciado"/>
+        <w:numPr>
+          <w:ilvl w:val="0"/>
+          <w:numId w:val="9"/>
+        </w:numPr>
+      </w:pPr>
+      <w:proofErr w:type="spellStart"/>
+      <w:r>
+        <w:t>AsciiLib.c</w:t>
+      </w:r>
+      <w:proofErr w:type="spellEnd"/>
+      <w:r>
+        <w:t>: contiene la tabla de codificaciones de los píxeles gráficos que corresponde a cada carácter ASCII.</w:t>
+      </w:r>
+    </w:p>
+    <w:p>
+      <w:pPr>
+        <w:pStyle w:val="Sinespaciado"/>
+      </w:pPr>
+    </w:p>
+    <w:p>
+      <w:pPr>
+        <w:pStyle w:val="Ttulo3"/>
+      </w:pPr>
+      <w:r>
+        <w:t>I2c_lpcxx</w:t>
+      </w:r>
+    </w:p>
+    <w:p>
+      <w:pPr>
+        <w:pStyle w:val="Sinespaciado"/>
+      </w:pPr>
+      <w:r>
+        <w:t>Esta biblioteca se encarga de implementar las funciones necesarias para simular el funcionamiento de i</w:t>
+      </w:r>
+      <w:r>
+        <w:rPr>
+          <w:vertAlign w:val="superscript"/>
+        </w:rPr>
+        <w:t>2</w:t>
+      </w:r>
+      <w:r>
+        <w:t>c mediante los pines P0.0 y P0.1 que simulan SDA y SCL respectivamente. Las principales funciones son:</w:t>
+      </w:r>
+    </w:p>
+    <w:p>
+      <w:pPr>
+        <w:pStyle w:val="Sinespaciado"/>
+        <w:numPr>
+          <w:ilvl w:val="0"/>
+          <w:numId w:val="11"/>
+        </w:numPr>
+      </w:pPr>
+      <w:r>
+        <w:t>I2</w:t>
+      </w:r>
+      <w:proofErr w:type="gramStart"/>
+      <w:r>
+        <w:t>CSendAddr(</w:t>
+      </w:r>
+      <w:proofErr w:type="gramEnd"/>
+      <w:r>
+        <w:t>): genera la condición de START, y establece la comunicación con el dispositivo.</w:t>
+      </w:r>
+    </w:p>
+    <w:p>
+      <w:pPr>
+        <w:pStyle w:val="Sinespaciado"/>
+        <w:numPr>
+          <w:ilvl w:val="0"/>
+          <w:numId w:val="11"/>
+        </w:numPr>
+      </w:pPr>
+      <w:r>
+        <w:t>I2</w:t>
+      </w:r>
+      <w:proofErr w:type="gramStart"/>
+      <w:r>
+        <w:t>CGetByte(</w:t>
+      </w:r>
+      <w:proofErr w:type="gramEnd"/>
+      <w:r>
+        <w:t>): se encarga de leer la información procedente del dispositivo o esclavo.</w:t>
+      </w:r>
+    </w:p>
+    <w:p>
+      <w:pPr>
+        <w:pStyle w:val="Sinespaciado"/>
+        <w:numPr>
+          <w:ilvl w:val="0"/>
+          <w:numId w:val="11"/>
+        </w:numPr>
+      </w:pPr>
+      <w:r>
+        <w:t>I2</w:t>
+      </w:r>
+      <w:proofErr w:type="gramStart"/>
+      <w:r>
+        <w:t>CSendByte(</w:t>
+      </w:r>
+      <w:proofErr w:type="gramEnd"/>
+      <w:r>
+        <w:t>): se encarga de enviar información al dispositivo.</w:t>
+      </w:r>
+    </w:p>
+    <w:p>
+      <w:pPr>
+        <w:pStyle w:val="Sinespaciado"/>
+        <w:numPr>
+          <w:ilvl w:val="0"/>
+          <w:numId w:val="11"/>
+        </w:numPr>
+      </w:pPr>
+      <w:r>
+        <w:t>I2</w:t>
+      </w:r>
+      <w:proofErr w:type="gramStart"/>
+      <w:r>
+        <w:t>CSendStop(</w:t>
+      </w:r>
+      <w:proofErr w:type="gramEnd"/>
+      <w:r>
+        <w:t>) se encarga de dejar el bus en reposo.</w:t>
+      </w:r>
+    </w:p>
+    <w:p>
+      <w:pPr>
+        <w:pStyle w:val="Sinespaciado"/>
+        <w:numPr>
+          <w:ilvl w:val="0"/>
+          <w:numId w:val="11"/>
+        </w:numPr>
+      </w:pPr>
+      <w:r>
+        <w:t>I2</w:t>
+      </w:r>
+      <w:proofErr w:type="gramStart"/>
+      <w:r>
+        <w:t>CDelay(</w:t>
+      </w:r>
+      <w:proofErr w:type="gramEnd"/>
+      <w:r>
+        <w:t>): se encarga de garantizar los tiempos de retardo mínimos.</w:t>
+      </w:r>
+    </w:p>
+    <w:p>
+      <w:pPr>
+        <w:pStyle w:val="Sinespaciado"/>
+        <w:numPr>
+          <w:ilvl w:val="0"/>
+          <w:numId w:val="11"/>
+        </w:numPr>
+      </w:pPr>
+      <w:proofErr w:type="spellStart"/>
+      <w:r>
+        <w:t>Pulso_</w:t>
+      </w:r>
+      <w:proofErr w:type="gramStart"/>
+      <w:r>
+        <w:t>SCL</w:t>
+      </w:r>
+      <w:proofErr w:type="spellEnd"/>
+      <w:r>
+        <w:t>(</w:t>
+      </w:r>
+      <w:proofErr w:type="gramEnd"/>
+      <w:r>
+        <w:t>): se encarga de generar de simular los pulsos del reloj.</w:t>
+      </w:r>
+    </w:p>
+    <w:p>
+      <w:pPr>
         <w:pStyle w:val="Ttulo1"/>
       </w:pPr>
       <w:r>
@@ -1952,20 +2438,585 @@
       <w:pPr>
         <w:ind w:firstLine="0"/>
       </w:pPr>
-    </w:p>
-    <w:p>
-      <w:pPr>
+      <w:r>
+        <w:t>El código generado se ha dividido en varios archivos. A continuación, se describe cada uno de ellos.</w:t>
+      </w:r>
+    </w:p>
+    <w:p>
+      <w:pPr>
+        <w:pStyle w:val="Ttulo3"/>
+      </w:pPr>
+      <w:proofErr w:type="spellStart"/>
+      <w:r>
+        <w:t>init.c</w:t>
+      </w:r>
+      <w:proofErr w:type="spellEnd"/>
+    </w:p>
+    <w:p>
+      <w:pPr>
+        <w:pStyle w:val="Sinespaciado"/>
+      </w:pPr>
+      <w:r>
+        <w:t>Este archivo es uno de los más importantes del proyecto ya que se encarga de realizar la configuración de los elementos de la placa MINI-DK2. Las funciones que se implementan son:</w:t>
+      </w:r>
+    </w:p>
+    <w:p>
+      <w:pPr>
+        <w:pStyle w:val="Prrafodelista"/>
+        <w:numPr>
+          <w:ilvl w:val="0"/>
+          <w:numId w:val="10"/>
+        </w:numPr>
+      </w:pPr>
+      <w:proofErr w:type="spellStart"/>
+      <w:r>
+        <w:t>Init_</w:t>
+      </w:r>
+      <w:proofErr w:type="gramStart"/>
+      <w:r>
+        <w:t>GPIO</w:t>
+      </w:r>
+      <w:proofErr w:type="spellEnd"/>
+      <w:r>
+        <w:t>(</w:t>
+      </w:r>
+      <w:proofErr w:type="gramEnd"/>
+      <w:r>
+        <w:t>): se encarga de inicializar los pines para los sensores, micrófono, pulsadore</w:t>
+      </w:r>
+      <w:r>
+        <w:t>s</w:t>
+      </w:r>
+      <w:r>
+        <w:t>, anemómetro, ventilador, altavoz, PWM y para los GPIO que se utilizan como SDA y SCL para simular I2C</w:t>
+      </w:r>
+    </w:p>
+    <w:p>
+      <w:pPr>
+        <w:pStyle w:val="Prrafodelista"/>
         <w:ind w:firstLine="0"/>
       </w:pPr>
     </w:p>
     <w:p>
       <w:pPr>
-        <w:pStyle w:val="Ttulo1"/>
-      </w:pPr>
+        <w:pStyle w:val="Sinespaciado"/>
+      </w:pPr>
+      <w:r>
+        <w:rPr>
+          <w:noProof/>
+        </w:rPr>
+        <w:drawing>
+          <wp:inline distT="0" distB="0" distL="0" distR="0">
+            <wp:extent cx="5439905" cy="2257205"/>
+            <wp:effectExtent l="0" t="0" r="0" b="3810"/>
+            <wp:docPr id="10" name="Imagen 10"/>
+            <wp:cNvGraphicFramePr>
+              <a:graphicFrameLocks xmlns:a="http://schemas.openxmlformats.org/drawingml/2006/main" noChangeAspect="1"/>
+            </wp:cNvGraphicFramePr>
+            <a:graphic xmlns:a="http://schemas.openxmlformats.org/drawingml/2006/main">
+              <a:graphicData uri="http://schemas.openxmlformats.org/drawingml/2006/picture">
+                <pic:pic xmlns:pic="http://schemas.openxmlformats.org/drawingml/2006/picture">
+                  <pic:nvPicPr>
+                    <pic:cNvPr id="10" name="Captura de pantalla 2018-02-14 a las 2.13.10 (2).png"/>
+                    <pic:cNvPicPr/>
+                  </pic:nvPicPr>
+                  <pic:blipFill rotWithShape="1">
+                    <a:blip r:embed="rId15">
+                      <a:extLst>
+                        <a:ext uri="{28A0092B-C50C-407E-A947-70E740481C1C}">
+                          <a14:useLocalDpi xmlns:a14="http://schemas.microsoft.com/office/drawing/2010/main" val="0"/>
+                        </a:ext>
+                      </a:extLst>
+                    </a:blip>
+                    <a:srcRect l="12932" t="14807" r="16022" b="32784"/>
+                    <a:stretch/>
+                  </pic:blipFill>
+                  <pic:spPr bwMode="auto">
+                    <a:xfrm>
+                      <a:off x="0" y="0"/>
+                      <a:ext cx="5509456" cy="2286064"/>
+                    </a:xfrm>
+                    <a:prstGeom prst="rect">
+                      <a:avLst/>
+                    </a:prstGeom>
+                    <a:ln>
+                      <a:noFill/>
+                    </a:ln>
+                    <a:extLst>
+                      <a:ext uri="{53640926-AAD7-44D8-BBD7-CCE9431645EC}">
+                        <a14:shadowObscured xmlns:a14="http://schemas.microsoft.com/office/drawing/2010/main"/>
+                      </a:ext>
+                    </a:extLst>
+                  </pic:spPr>
+                </pic:pic>
+              </a:graphicData>
+            </a:graphic>
+          </wp:inline>
+        </w:drawing>
+      </w:r>
+    </w:p>
+    <w:p>
+      <w:pPr>
+        <w:pStyle w:val="Sinespaciado"/>
+        <w:numPr>
+          <w:ilvl w:val="0"/>
+          <w:numId w:val="10"/>
+        </w:numPr>
+      </w:pPr>
+      <w:r>
+        <w:lastRenderedPageBreak/>
+        <w:t>Init_TIMER0: configura el TIMER0 para que interrumpa cada segundo.</w:t>
+      </w:r>
+      <w:r>
+        <w:t xml:space="preserve"> Su función de interrupción se utilizará para gestionar diferentes tareas del sistema.</w:t>
+      </w:r>
+    </w:p>
+    <w:p>
+      <w:pPr>
+        <w:pStyle w:val="Sinespaciado"/>
+        <w:ind w:left="720"/>
+      </w:pPr>
+    </w:p>
+    <w:p>
+      <w:pPr>
+        <w:pStyle w:val="Sinespaciado"/>
+      </w:pPr>
+      <w:r>
+        <w:rPr>
+          <w:noProof/>
+        </w:rPr>
+        <w:drawing>
+          <wp:inline distT="0" distB="0" distL="0" distR="0">
+            <wp:extent cx="7171410" cy="740048"/>
+            <wp:effectExtent l="0" t="0" r="0" b="0"/>
+            <wp:docPr id="11" name="Imagen 11"/>
+            <wp:cNvGraphicFramePr>
+              <a:graphicFrameLocks xmlns:a="http://schemas.openxmlformats.org/drawingml/2006/main" noChangeAspect="1"/>
+            </wp:cNvGraphicFramePr>
+            <a:graphic xmlns:a="http://schemas.openxmlformats.org/drawingml/2006/main">
+              <a:graphicData uri="http://schemas.openxmlformats.org/drawingml/2006/picture">
+                <pic:pic xmlns:pic="http://schemas.openxmlformats.org/drawingml/2006/picture">
+                  <pic:nvPicPr>
+                    <pic:cNvPr id="11" name="Captura de pantalla 2018-02-14 a las 2.28.39 (2).png"/>
+                    <pic:cNvPicPr/>
+                  </pic:nvPicPr>
+                  <pic:blipFill rotWithShape="1">
+                    <a:blip r:embed="rId16">
+                      <a:extLst>
+                        <a:ext uri="{28A0092B-C50C-407E-A947-70E740481C1C}">
+                          <a14:useLocalDpi xmlns:a14="http://schemas.microsoft.com/office/drawing/2010/main" val="0"/>
+                        </a:ext>
+                      </a:extLst>
+                    </a:blip>
+                    <a:srcRect l="11575" t="22119" r="9912" b="63477"/>
+                    <a:stretch/>
+                  </pic:blipFill>
+                  <pic:spPr bwMode="auto">
+                    <a:xfrm>
+                      <a:off x="0" y="0"/>
+                      <a:ext cx="7399220" cy="763557"/>
+                    </a:xfrm>
+                    <a:prstGeom prst="rect">
+                      <a:avLst/>
+                    </a:prstGeom>
+                    <a:ln>
+                      <a:noFill/>
+                    </a:ln>
+                    <a:extLst>
+                      <a:ext uri="{53640926-AAD7-44D8-BBD7-CCE9431645EC}">
+                        <a14:shadowObscured xmlns:a14="http://schemas.microsoft.com/office/drawing/2010/main"/>
+                      </a:ext>
+                    </a:extLst>
+                  </pic:spPr>
+                </pic:pic>
+              </a:graphicData>
+            </a:graphic>
+          </wp:inline>
+        </w:drawing>
+      </w:r>
+    </w:p>
+    <w:p>
+      <w:pPr>
+        <w:pStyle w:val="Sinespaciado"/>
+      </w:pPr>
+    </w:p>
+    <w:p>
+      <w:pPr>
+        <w:pStyle w:val="Sinespaciado"/>
+        <w:numPr>
+          <w:ilvl w:val="0"/>
+          <w:numId w:val="10"/>
+        </w:numPr>
+      </w:pPr>
+      <w:proofErr w:type="spellStart"/>
+      <w:r>
+        <w:t>Init_ADC_</w:t>
+      </w:r>
+      <w:proofErr w:type="gramStart"/>
+      <w:r>
+        <w:t>sensores</w:t>
+      </w:r>
+      <w:proofErr w:type="spellEnd"/>
+      <w:r>
+        <w:t>(</w:t>
+      </w:r>
+      <w:proofErr w:type="gramEnd"/>
+      <w:r>
+        <w:t xml:space="preserve">): </w:t>
+      </w:r>
+      <w:r>
+        <w:t>configura el ADC para que muestree el canal 2 y 4 del ADC donde están conectados los sensores analógicos. Se configura para comenzar la conversión en función del Match1 del Timer0 por lo tanto muestrea cada 2 segundos.</w:t>
+      </w:r>
+    </w:p>
+    <w:p>
+      <w:pPr>
+        <w:pStyle w:val="Sinespaciado"/>
+        <w:ind w:left="720"/>
+      </w:pPr>
+    </w:p>
+    <w:p>
+      <w:pPr>
+        <w:pStyle w:val="Sinespaciado"/>
+      </w:pPr>
+      <w:r>
+        <w:rPr>
+          <w:noProof/>
+        </w:rPr>
+        <w:drawing>
+          <wp:inline distT="0" distB="0" distL="0" distR="0">
+            <wp:extent cx="4528457" cy="1073867"/>
+            <wp:effectExtent l="0" t="0" r="5715" b="5715"/>
+            <wp:docPr id="14" name="Imagen 14"/>
+            <wp:cNvGraphicFramePr>
+              <a:graphicFrameLocks xmlns:a="http://schemas.openxmlformats.org/drawingml/2006/main" noChangeAspect="1"/>
+            </wp:cNvGraphicFramePr>
+            <a:graphic xmlns:a="http://schemas.openxmlformats.org/drawingml/2006/main">
+              <a:graphicData uri="http://schemas.openxmlformats.org/drawingml/2006/picture">
+                <pic:pic xmlns:pic="http://schemas.openxmlformats.org/drawingml/2006/picture">
+                  <pic:nvPicPr>
+                    <pic:cNvPr id="14" name="Captura de pantalla 2018-02-14 a las 2.43.16 (2).png"/>
+                    <pic:cNvPicPr/>
+                  </pic:nvPicPr>
+                  <pic:blipFill rotWithShape="1">
+                    <a:blip r:embed="rId17">
+                      <a:extLst>
+                        <a:ext uri="{28A0092B-C50C-407E-A947-70E740481C1C}">
+                          <a14:useLocalDpi xmlns:a14="http://schemas.microsoft.com/office/drawing/2010/main" val="0"/>
+                        </a:ext>
+                      </a:extLst>
+                    </a:blip>
+                    <a:srcRect l="12501" t="27696" r="28997" b="47641"/>
+                    <a:stretch/>
+                  </pic:blipFill>
+                  <pic:spPr bwMode="auto">
+                    <a:xfrm>
+                      <a:off x="0" y="0"/>
+                      <a:ext cx="4584589" cy="1087178"/>
+                    </a:xfrm>
+                    <a:prstGeom prst="rect">
+                      <a:avLst/>
+                    </a:prstGeom>
+                    <a:ln>
+                      <a:noFill/>
+                    </a:ln>
+                    <a:extLst>
+                      <a:ext uri="{53640926-AAD7-44D8-BBD7-CCE9431645EC}">
+                        <a14:shadowObscured xmlns:a14="http://schemas.microsoft.com/office/drawing/2010/main"/>
+                      </a:ext>
+                    </a:extLst>
+                  </pic:spPr>
+                </pic:pic>
+              </a:graphicData>
+            </a:graphic>
+          </wp:inline>
+        </w:drawing>
+      </w:r>
+    </w:p>
+    <w:p>
+      <w:pPr>
+        <w:pStyle w:val="Sinespaciado"/>
+      </w:pPr>
+    </w:p>
+    <w:p>
+      <w:pPr>
+        <w:pStyle w:val="Sinespaciado"/>
+        <w:numPr>
+          <w:ilvl w:val="0"/>
+          <w:numId w:val="10"/>
+        </w:numPr>
+      </w:pPr>
+      <w:proofErr w:type="spellStart"/>
+      <w:r>
+        <w:t>Init_ADC_</w:t>
+      </w:r>
+      <w:proofErr w:type="gramStart"/>
+      <w:r>
+        <w:t>grabar</w:t>
+      </w:r>
+      <w:proofErr w:type="spellEnd"/>
+      <w:r>
+        <w:t>(</w:t>
+      </w:r>
+      <w:proofErr w:type="gramEnd"/>
+      <w:r>
+        <w:t xml:space="preserve">): configura el ADC </w:t>
+      </w:r>
+      <w:r>
+        <w:t>para grabar el sonido del micrófono y convertir las muestras de la alarma.</w:t>
+      </w:r>
+    </w:p>
+    <w:p>
+      <w:pPr>
+        <w:pStyle w:val="Sinespaciado"/>
+        <w:ind w:left="720"/>
+      </w:pPr>
+    </w:p>
+    <w:p>
+      <w:pPr>
+        <w:pStyle w:val="Sinespaciado"/>
+      </w:pPr>
+      <w:r>
+        <w:rPr>
+          <w:noProof/>
+        </w:rPr>
+        <w:drawing>
+          <wp:inline distT="0" distB="0" distL="0" distR="0" wp14:anchorId="0E78D0D7" wp14:editId="4BF08C24">
+            <wp:extent cx="5164634" cy="1016273"/>
+            <wp:effectExtent l="0" t="0" r="4445" b="0"/>
+            <wp:docPr id="15" name="Imagen 15"/>
+            <wp:cNvGraphicFramePr>
+              <a:graphicFrameLocks xmlns:a="http://schemas.openxmlformats.org/drawingml/2006/main" noChangeAspect="1"/>
+            </wp:cNvGraphicFramePr>
+            <a:graphic xmlns:a="http://schemas.openxmlformats.org/drawingml/2006/main">
+              <a:graphicData uri="http://schemas.openxmlformats.org/drawingml/2006/picture">
+                <pic:pic xmlns:pic="http://schemas.openxmlformats.org/drawingml/2006/picture">
+                  <pic:nvPicPr>
+                    <pic:cNvPr id="14" name="Captura de pantalla 2018-02-14 a las 2.43.16 (2).png"/>
+                    <pic:cNvPicPr/>
+                  </pic:nvPicPr>
+                  <pic:blipFill rotWithShape="1">
+                    <a:blip r:embed="rId17">
+                      <a:extLst>
+                        <a:ext uri="{28A0092B-C50C-407E-A947-70E740481C1C}">
+                          <a14:useLocalDpi xmlns:a14="http://schemas.microsoft.com/office/drawing/2010/main" val="0"/>
+                        </a:ext>
+                      </a:extLst>
+                    </a:blip>
+                    <a:srcRect l="12350" t="31305" r="26743" b="47387"/>
+                    <a:stretch/>
+                  </pic:blipFill>
+                  <pic:spPr bwMode="auto">
+                    <a:xfrm>
+                      <a:off x="0" y="0"/>
+                      <a:ext cx="5277656" cy="1038513"/>
+                    </a:xfrm>
+                    <a:prstGeom prst="rect">
+                      <a:avLst/>
+                    </a:prstGeom>
+                    <a:ln>
+                      <a:noFill/>
+                    </a:ln>
+                    <a:extLst>
+                      <a:ext uri="{53640926-AAD7-44D8-BBD7-CCE9431645EC}">
+                        <a14:shadowObscured xmlns:a14="http://schemas.microsoft.com/office/drawing/2010/main"/>
+                      </a:ext>
+                    </a:extLst>
+                  </pic:spPr>
+                </pic:pic>
+              </a:graphicData>
+            </a:graphic>
+          </wp:inline>
+        </w:drawing>
+      </w:r>
+    </w:p>
+    <w:p>
+      <w:pPr>
+        <w:pStyle w:val="Sinespaciado"/>
+      </w:pPr>
+    </w:p>
+    <w:p>
+      <w:pPr>
+        <w:pStyle w:val="Sinespaciado"/>
+        <w:numPr>
+          <w:ilvl w:val="0"/>
+          <w:numId w:val="10"/>
+        </w:numPr>
+      </w:pPr>
+      <w:r>
+        <w:t>Init_TIMER1</w:t>
+      </w:r>
+      <w:r>
+        <w:t>(): configura el TIMER1 para la grabación de sonido mediante el micrófono y la conversión mediante el ADC. Se configura para que el ADC muestree a 8 KHz.</w:t>
+      </w:r>
+    </w:p>
+    <w:p>
+      <w:pPr>
+        <w:pStyle w:val="Sinespaciado"/>
+        <w:ind w:left="720"/>
+      </w:pPr>
+    </w:p>
+    <w:p>
+      <w:pPr>
+        <w:pStyle w:val="Sinespaciado"/>
+      </w:pPr>
+      <w:r>
+        <w:rPr>
+          <w:noProof/>
+        </w:rPr>
+        <w:drawing>
+          <wp:inline distT="0" distB="0" distL="0" distR="0">
+            <wp:extent cx="5718575" cy="875483"/>
+            <wp:effectExtent l="0" t="0" r="0" b="1270"/>
+            <wp:docPr id="13" name="Imagen 13"/>
+            <wp:cNvGraphicFramePr>
+              <a:graphicFrameLocks xmlns:a="http://schemas.openxmlformats.org/drawingml/2006/main" noChangeAspect="1"/>
+            </wp:cNvGraphicFramePr>
+            <a:graphic xmlns:a="http://schemas.openxmlformats.org/drawingml/2006/main">
+              <a:graphicData uri="http://schemas.openxmlformats.org/drawingml/2006/picture">
+                <pic:pic xmlns:pic="http://schemas.openxmlformats.org/drawingml/2006/picture">
+                  <pic:nvPicPr>
+                    <pic:cNvPr id="13" name="Captura de pantalla 2018-02-14 a las 2.35.58 (2).png"/>
+                    <pic:cNvPicPr/>
+                  </pic:nvPicPr>
+                  <pic:blipFill rotWithShape="1">
+                    <a:blip r:embed="rId16">
+                      <a:extLst>
+                        <a:ext uri="{28A0092B-C50C-407E-A947-70E740481C1C}">
+                          <a14:useLocalDpi xmlns:a14="http://schemas.microsoft.com/office/drawing/2010/main" val="0"/>
+                        </a:ext>
+                      </a:extLst>
+                    </a:blip>
+                    <a:srcRect l="12306" t="36940" r="25752" b="46201"/>
+                    <a:stretch/>
+                  </pic:blipFill>
+                  <pic:spPr bwMode="auto">
+                    <a:xfrm>
+                      <a:off x="0" y="0"/>
+                      <a:ext cx="5969445" cy="913890"/>
+                    </a:xfrm>
+                    <a:prstGeom prst="rect">
+                      <a:avLst/>
+                    </a:prstGeom>
+                    <a:ln>
+                      <a:noFill/>
+                    </a:ln>
+                    <a:extLst>
+                      <a:ext uri="{53640926-AAD7-44D8-BBD7-CCE9431645EC}">
+                        <a14:shadowObscured xmlns:a14="http://schemas.microsoft.com/office/drawing/2010/main"/>
+                      </a:ext>
+                    </a:extLst>
+                  </pic:spPr>
+                </pic:pic>
+              </a:graphicData>
+            </a:graphic>
+          </wp:inline>
+        </w:drawing>
+      </w:r>
+    </w:p>
+    <w:p>
+      <w:pPr>
+        <w:pStyle w:val="Sinespaciado"/>
+      </w:pPr>
+    </w:p>
+    <w:p>
+      <w:pPr>
+        <w:pStyle w:val="Sinespaciado"/>
+        <w:numPr>
+          <w:ilvl w:val="0"/>
+          <w:numId w:val="10"/>
+        </w:numPr>
+      </w:pPr>
+      <w:r>
+        <w:t>Init_TIMER3</w:t>
+      </w:r>
+      <w:r>
+        <w:t>(): configura el TIMER</w:t>
+      </w:r>
+      <w:r>
+        <w:t>3 en modo CAP para calcular la velocidad del anemómetro.</w:t>
+      </w:r>
+    </w:p>
+    <w:p>
+      <w:pPr>
+        <w:pStyle w:val="Sinespaciado"/>
+        <w:ind w:left="720"/>
+      </w:pPr>
+    </w:p>
+    <w:p>
+      <w:pPr>
+        <w:pStyle w:val="Sinespaciado"/>
+      </w:pPr>
+      <w:r>
+        <w:rPr>
+          <w:noProof/>
+        </w:rPr>
+        <w:drawing>
+          <wp:inline distT="0" distB="0" distL="0" distR="0">
+            <wp:extent cx="4544785" cy="547351"/>
+            <wp:effectExtent l="0" t="0" r="0" b="0"/>
+            <wp:docPr id="16" name="Imagen 16"/>
+            <wp:cNvGraphicFramePr>
+              <a:graphicFrameLocks xmlns:a="http://schemas.openxmlformats.org/drawingml/2006/main" noChangeAspect="1"/>
+            </wp:cNvGraphicFramePr>
+            <a:graphic xmlns:a="http://schemas.openxmlformats.org/drawingml/2006/main">
+              <a:graphicData uri="http://schemas.openxmlformats.org/drawingml/2006/picture">
+                <pic:pic xmlns:pic="http://schemas.openxmlformats.org/drawingml/2006/picture">
+                  <pic:nvPicPr>
+                    <pic:cNvPr id="16" name="Captura de pantalla 2018-02-14 a las 2.49.38 (2).png"/>
+                    <pic:cNvPicPr/>
+                  </pic:nvPicPr>
+                  <pic:blipFill rotWithShape="1">
+                    <a:blip r:embed="rId17">
+                      <a:extLst>
+                        <a:ext uri="{28A0092B-C50C-407E-A947-70E740481C1C}">
+                          <a14:useLocalDpi xmlns:a14="http://schemas.microsoft.com/office/drawing/2010/main" val="0"/>
+                        </a:ext>
+                      </a:extLst>
+                    </a:blip>
+                    <a:srcRect l="12412" t="16325" r="39885" b="73461"/>
+                    <a:stretch/>
+                  </pic:blipFill>
+                  <pic:spPr bwMode="auto">
+                    <a:xfrm>
+                      <a:off x="0" y="0"/>
+                      <a:ext cx="4603331" cy="554402"/>
+                    </a:xfrm>
+                    <a:prstGeom prst="rect">
+                      <a:avLst/>
+                    </a:prstGeom>
+                    <a:ln>
+                      <a:noFill/>
+                    </a:ln>
+                    <a:extLst>
+                      <a:ext uri="{53640926-AAD7-44D8-BBD7-CCE9431645EC}">
+                        <a14:shadowObscured xmlns:a14="http://schemas.microsoft.com/office/drawing/2010/main"/>
+                      </a:ext>
+                    </a:extLst>
+                  </pic:spPr>
+                </pic:pic>
+              </a:graphicData>
+            </a:graphic>
+          </wp:inline>
+        </w:drawing>
+      </w:r>
+    </w:p>
+    <w:p>
+      <w:pPr>
+        <w:pStyle w:val="Sinespaciado"/>
+        <w:ind w:left="720"/>
+      </w:pPr>
+    </w:p>
+    <w:p>
+      <w:pPr>
+        <w:pStyle w:val="Sinespaciado"/>
+        <w:ind w:left="720"/>
+      </w:pPr>
+      <w:bookmarkStart w:id="0" w:name="_GoBack"/>
+      <w:bookmarkEnd w:id="0"/>
     </w:p>
     <w:sectPr>
-      <w:footerReference w:type="even" r:id="rId15"/>
-      <w:footerReference w:type="default" r:id="rId16"/>
+      <w:footerReference w:type="even" r:id="rId18"/>
+      <w:footerReference w:type="default" r:id="rId19"/>
       <w:pgSz w:w="11900" w:h="16840"/>
       <w:pgMar w:top="1417" w:right="1701" w:bottom="1417" w:left="1701" w:header="708" w:footer="708" w:gutter="0"/>
       <w:cols w:space="708"/>
@@ -2191,6 +3242,232 @@
 <file path=word/numbering.xml><?xml version="1.0" encoding="utf-8"?>
 <w:numbering xmlns:wpc="http://schemas.microsoft.com/office/word/2010/wordprocessingCanvas" xmlns:cx="http://schemas.microsoft.com/office/drawing/2014/chartex" xmlns:cx1="http://schemas.microsoft.com/office/drawing/2015/9/8/chartex" xmlns:cx2="http://schemas.microsoft.com/office/drawing/2015/10/21/chartex" xmlns:cx3="http://schemas.microsoft.com/office/drawing/2016/5/9/chartex" xmlns:cx4="http://schemas.microsoft.com/office/drawing/2016/5/10/chartex" xmlns:cx5="http://schemas.microsoft.com/office/drawing/2016/5/11/chartex" xmlns:cx6="http://schemas.microsoft.com/office/drawing/2016/5/12/chartex" xmlns:cx7="http://schemas.microsoft.com/office/drawing/2016/5/13/chartex" xmlns:cx8="http://schemas.microsoft.com/office/drawing/2016/5/14/chartex" xmlns:mc="http://schemas.openxmlformats.org/markup-compatibility/2006" xmlns:aink="http://schemas.microsoft.com/office/drawing/2016/ink" xmlns:am3d="http://schemas.microsoft.com/office/drawing/2017/model3d" xmlns:o="urn:schemas-microsoft-com:office:office" xmlns:r="http://schemas.openxmlformats.org/officeDocument/2006/relationships" xmlns:m="http://schemas.openxmlformats.org/officeDocument/2006/math" xmlns:v="urn:schemas-microsoft-com:vml" xmlns:wp14="http://schemas.microsoft.com/office/word/2010/wordprocessingDrawing" xmlns:wp="http://schemas.openxmlformats.org/drawingml/2006/wordprocessingDrawing" xmlns:w10="urn:schemas-microsoft-com:office:word" xmlns:w="http://schemas.openxmlformats.org/wordprocessingml/2006/main" xmlns:w14="http://schemas.microsoft.com/office/word/2010/wordml" xmlns:w15="http://schemas.microsoft.com/office/word/2012/wordml" xmlns:w16cid="http://schemas.microsoft.com/office/word/2016/wordml/cid" xmlns:w16se="http://schemas.microsoft.com/office/word/2015/wordml/symex" xmlns:wpg="http://schemas.microsoft.com/office/word/2010/wordprocessingGroup" xmlns:wpi="http://schemas.microsoft.com/office/word/2010/wordprocessingInk" xmlns:wne="http://schemas.microsoft.com/office/word/2006/wordml" xmlns:wps="http://schemas.microsoft.com/office/word/2010/wordprocessingShape" mc:Ignorable="w14 w15 w16se w16cid wp14">
   <w:abstractNum w:abstractNumId="0" w15:restartNumberingAfterBreak="0">
+    <w:nsid w:val="00C25144"/>
+    <w:multiLevelType w:val="hybridMultilevel"/>
+    <w:tmpl w:val="D91809D6"/>
+    <w:lvl w:ilvl="0" w:tplc="0C0A0001">
+      <w:start w:val="1"/>
+      <w:numFmt w:val="bullet"/>
+      <w:lvlText w:val=""/>
+      <w:lvlJc w:val="left"/>
+      <w:pPr>
+        <w:ind w:left="720" w:hanging="360"/>
+      </w:pPr>
+      <w:rPr>
+        <w:rFonts w:ascii="Symbol" w:hAnsi="Symbol" w:hint="default"/>
+      </w:rPr>
+    </w:lvl>
+    <w:lvl w:ilvl="1" w:tplc="0C0A0003" w:tentative="1">
+      <w:start w:val="1"/>
+      <w:numFmt w:val="bullet"/>
+      <w:lvlText w:val="o"/>
+      <w:lvlJc w:val="left"/>
+      <w:pPr>
+        <w:ind w:left="1440" w:hanging="360"/>
+      </w:pPr>
+      <w:rPr>
+        <w:rFonts w:ascii="Courier New" w:hAnsi="Courier New" w:cs="Courier New" w:hint="default"/>
+      </w:rPr>
+    </w:lvl>
+    <w:lvl w:ilvl="2" w:tplc="0C0A0005" w:tentative="1">
+      <w:start w:val="1"/>
+      <w:numFmt w:val="bullet"/>
+      <w:lvlText w:val=""/>
+      <w:lvlJc w:val="left"/>
+      <w:pPr>
+        <w:ind w:left="2160" w:hanging="360"/>
+      </w:pPr>
+      <w:rPr>
+        <w:rFonts w:ascii="Wingdings" w:hAnsi="Wingdings" w:hint="default"/>
+      </w:rPr>
+    </w:lvl>
+    <w:lvl w:ilvl="3" w:tplc="0C0A0001" w:tentative="1">
+      <w:start w:val="1"/>
+      <w:numFmt w:val="bullet"/>
+      <w:lvlText w:val=""/>
+      <w:lvlJc w:val="left"/>
+      <w:pPr>
+        <w:ind w:left="2880" w:hanging="360"/>
+      </w:pPr>
+      <w:rPr>
+        <w:rFonts w:ascii="Symbol" w:hAnsi="Symbol" w:hint="default"/>
+      </w:rPr>
+    </w:lvl>
+    <w:lvl w:ilvl="4" w:tplc="0C0A0003" w:tentative="1">
+      <w:start w:val="1"/>
+      <w:numFmt w:val="bullet"/>
+      <w:lvlText w:val="o"/>
+      <w:lvlJc w:val="left"/>
+      <w:pPr>
+        <w:ind w:left="3600" w:hanging="360"/>
+      </w:pPr>
+      <w:rPr>
+        <w:rFonts w:ascii="Courier New" w:hAnsi="Courier New" w:cs="Courier New" w:hint="default"/>
+      </w:rPr>
+    </w:lvl>
+    <w:lvl w:ilvl="5" w:tplc="0C0A0005" w:tentative="1">
+      <w:start w:val="1"/>
+      <w:numFmt w:val="bullet"/>
+      <w:lvlText w:val=""/>
+      <w:lvlJc w:val="left"/>
+      <w:pPr>
+        <w:ind w:left="4320" w:hanging="360"/>
+      </w:pPr>
+      <w:rPr>
+        <w:rFonts w:ascii="Wingdings" w:hAnsi="Wingdings" w:hint="default"/>
+      </w:rPr>
+    </w:lvl>
+    <w:lvl w:ilvl="6" w:tplc="0C0A0001" w:tentative="1">
+      <w:start w:val="1"/>
+      <w:numFmt w:val="bullet"/>
+      <w:lvlText w:val=""/>
+      <w:lvlJc w:val="left"/>
+      <w:pPr>
+        <w:ind w:left="5040" w:hanging="360"/>
+      </w:pPr>
+      <w:rPr>
+        <w:rFonts w:ascii="Symbol" w:hAnsi="Symbol" w:hint="default"/>
+      </w:rPr>
+    </w:lvl>
+    <w:lvl w:ilvl="7" w:tplc="0C0A0003" w:tentative="1">
+      <w:start w:val="1"/>
+      <w:numFmt w:val="bullet"/>
+      <w:lvlText w:val="o"/>
+      <w:lvlJc w:val="left"/>
+      <w:pPr>
+        <w:ind w:left="5760" w:hanging="360"/>
+      </w:pPr>
+      <w:rPr>
+        <w:rFonts w:ascii="Courier New" w:hAnsi="Courier New" w:cs="Courier New" w:hint="default"/>
+      </w:rPr>
+    </w:lvl>
+    <w:lvl w:ilvl="8" w:tplc="0C0A0005" w:tentative="1">
+      <w:start w:val="1"/>
+      <w:numFmt w:val="bullet"/>
+      <w:lvlText w:val=""/>
+      <w:lvlJc w:val="left"/>
+      <w:pPr>
+        <w:ind w:left="6480" w:hanging="360"/>
+      </w:pPr>
+      <w:rPr>
+        <w:rFonts w:ascii="Wingdings" w:hAnsi="Wingdings" w:hint="default"/>
+      </w:rPr>
+    </w:lvl>
+  </w:abstractNum>
+  <w:abstractNum w:abstractNumId="1" w15:restartNumberingAfterBreak="0">
+    <w:nsid w:val="07F3358A"/>
+    <w:multiLevelType w:val="hybridMultilevel"/>
+    <w:tmpl w:val="7C60ED38"/>
+    <w:lvl w:ilvl="0" w:tplc="0C0A0001">
+      <w:start w:val="1"/>
+      <w:numFmt w:val="bullet"/>
+      <w:lvlText w:val=""/>
+      <w:lvlJc w:val="left"/>
+      <w:pPr>
+        <w:ind w:left="720" w:hanging="360"/>
+      </w:pPr>
+      <w:rPr>
+        <w:rFonts w:ascii="Symbol" w:hAnsi="Symbol" w:hint="default"/>
+      </w:rPr>
+    </w:lvl>
+    <w:lvl w:ilvl="1" w:tplc="0C0A0003" w:tentative="1">
+      <w:start w:val="1"/>
+      <w:numFmt w:val="bullet"/>
+      <w:lvlText w:val="o"/>
+      <w:lvlJc w:val="left"/>
+      <w:pPr>
+        <w:ind w:left="1440" w:hanging="360"/>
+      </w:pPr>
+      <w:rPr>
+        <w:rFonts w:ascii="Courier New" w:hAnsi="Courier New" w:cs="Courier New" w:hint="default"/>
+      </w:rPr>
+    </w:lvl>
+    <w:lvl w:ilvl="2" w:tplc="0C0A0005" w:tentative="1">
+      <w:start w:val="1"/>
+      <w:numFmt w:val="bullet"/>
+      <w:lvlText w:val=""/>
+      <w:lvlJc w:val="left"/>
+      <w:pPr>
+        <w:ind w:left="2160" w:hanging="360"/>
+      </w:pPr>
+      <w:rPr>
+        <w:rFonts w:ascii="Wingdings" w:hAnsi="Wingdings" w:hint="default"/>
+      </w:rPr>
+    </w:lvl>
+    <w:lvl w:ilvl="3" w:tplc="0C0A0001" w:tentative="1">
+      <w:start w:val="1"/>
+      <w:numFmt w:val="bullet"/>
+      <w:lvlText w:val=""/>
+      <w:lvlJc w:val="left"/>
+      <w:pPr>
+        <w:ind w:left="2880" w:hanging="360"/>
+      </w:pPr>
+      <w:rPr>
+        <w:rFonts w:ascii="Symbol" w:hAnsi="Symbol" w:hint="default"/>
+      </w:rPr>
+    </w:lvl>
+    <w:lvl w:ilvl="4" w:tplc="0C0A0003" w:tentative="1">
+      <w:start w:val="1"/>
+      <w:numFmt w:val="bullet"/>
+      <w:lvlText w:val="o"/>
+      <w:lvlJc w:val="left"/>
+      <w:pPr>
+        <w:ind w:left="3600" w:hanging="360"/>
+      </w:pPr>
+      <w:rPr>
+        <w:rFonts w:ascii="Courier New" w:hAnsi="Courier New" w:cs="Courier New" w:hint="default"/>
+      </w:rPr>
+    </w:lvl>
+    <w:lvl w:ilvl="5" w:tplc="0C0A0005" w:tentative="1">
+      <w:start w:val="1"/>
+      <w:numFmt w:val="bullet"/>
+      <w:lvlText w:val=""/>
+      <w:lvlJc w:val="left"/>
+      <w:pPr>
+        <w:ind w:left="4320" w:hanging="360"/>
+      </w:pPr>
+      <w:rPr>
+        <w:rFonts w:ascii="Wingdings" w:hAnsi="Wingdings" w:hint="default"/>
+      </w:rPr>
+    </w:lvl>
+    <w:lvl w:ilvl="6" w:tplc="0C0A0001" w:tentative="1">
+      <w:start w:val="1"/>
+      <w:numFmt w:val="bullet"/>
+      <w:lvlText w:val=""/>
+      <w:lvlJc w:val="left"/>
+      <w:pPr>
+        <w:ind w:left="5040" w:hanging="360"/>
+      </w:pPr>
+      <w:rPr>
+        <w:rFonts w:ascii="Symbol" w:hAnsi="Symbol" w:hint="default"/>
+      </w:rPr>
+    </w:lvl>
+    <w:lvl w:ilvl="7" w:tplc="0C0A0003" w:tentative="1">
+      <w:start w:val="1"/>
+      <w:numFmt w:val="bullet"/>
+      <w:lvlText w:val="o"/>
+      <w:lvlJc w:val="left"/>
+      <w:pPr>
+        <w:ind w:left="5760" w:hanging="360"/>
+      </w:pPr>
+      <w:rPr>
+        <w:rFonts w:ascii="Courier New" w:hAnsi="Courier New" w:cs="Courier New" w:hint="default"/>
+      </w:rPr>
+    </w:lvl>
+    <w:lvl w:ilvl="8" w:tplc="0C0A0005" w:tentative="1">
+      <w:start w:val="1"/>
+      <w:numFmt w:val="bullet"/>
+      <w:lvlText w:val=""/>
+      <w:lvlJc w:val="left"/>
+      <w:pPr>
+        <w:ind w:left="6480" w:hanging="360"/>
+      </w:pPr>
+      <w:rPr>
+        <w:rFonts w:ascii="Wingdings" w:hAnsi="Wingdings" w:hint="default"/>
+      </w:rPr>
+    </w:lvl>
+  </w:abstractNum>
+  <w:abstractNum w:abstractNumId="2" w15:restartNumberingAfterBreak="0">
     <w:nsid w:val="0B836334"/>
     <w:multiLevelType w:val="hybridMultilevel"/>
     <w:tmpl w:val="FFE6CFC8"/>
@@ -2303,7 +3580,7 @@
       </w:rPr>
     </w:lvl>
   </w:abstractNum>
-  <w:abstractNum w:abstractNumId="1" w15:restartNumberingAfterBreak="0">
+  <w:abstractNum w:abstractNumId="3" w15:restartNumberingAfterBreak="0">
     <w:nsid w:val="181648FB"/>
     <w:multiLevelType w:val="hybridMultilevel"/>
     <w:tmpl w:val="38D8FF4C"/>
@@ -2416,7 +3693,7 @@
       </w:rPr>
     </w:lvl>
   </w:abstractNum>
-  <w:abstractNum w:abstractNumId="2" w15:restartNumberingAfterBreak="0">
+  <w:abstractNum w:abstractNumId="4" w15:restartNumberingAfterBreak="0">
     <w:nsid w:val="30586B5A"/>
     <w:multiLevelType w:val="hybridMultilevel"/>
     <w:tmpl w:val="7A6ABD48"/>
@@ -2529,7 +3806,7 @@
       </w:rPr>
     </w:lvl>
   </w:abstractNum>
-  <w:abstractNum w:abstractNumId="3" w15:restartNumberingAfterBreak="0">
+  <w:abstractNum w:abstractNumId="5" w15:restartNumberingAfterBreak="0">
     <w:nsid w:val="4F35639E"/>
     <w:multiLevelType w:val="hybridMultilevel"/>
     <w:tmpl w:val="03867A76"/>
@@ -2642,7 +3919,233 @@
       </w:rPr>
     </w:lvl>
   </w:abstractNum>
-  <w:abstractNum w:abstractNumId="4" w15:restartNumberingAfterBreak="0">
+  <w:abstractNum w:abstractNumId="6" w15:restartNumberingAfterBreak="0">
+    <w:nsid w:val="4FC876AA"/>
+    <w:multiLevelType w:val="hybridMultilevel"/>
+    <w:tmpl w:val="489CD8F6"/>
+    <w:lvl w:ilvl="0" w:tplc="0C0A0001">
+      <w:start w:val="1"/>
+      <w:numFmt w:val="bullet"/>
+      <w:lvlText w:val=""/>
+      <w:lvlJc w:val="left"/>
+      <w:pPr>
+        <w:ind w:left="720" w:hanging="360"/>
+      </w:pPr>
+      <w:rPr>
+        <w:rFonts w:ascii="Symbol" w:hAnsi="Symbol" w:hint="default"/>
+      </w:rPr>
+    </w:lvl>
+    <w:lvl w:ilvl="1" w:tplc="0C0A0003" w:tentative="1">
+      <w:start w:val="1"/>
+      <w:numFmt w:val="bullet"/>
+      <w:lvlText w:val="o"/>
+      <w:lvlJc w:val="left"/>
+      <w:pPr>
+        <w:ind w:left="1440" w:hanging="360"/>
+      </w:pPr>
+      <w:rPr>
+        <w:rFonts w:ascii="Courier New" w:hAnsi="Courier New" w:cs="Courier New" w:hint="default"/>
+      </w:rPr>
+    </w:lvl>
+    <w:lvl w:ilvl="2" w:tplc="0C0A0005" w:tentative="1">
+      <w:start w:val="1"/>
+      <w:numFmt w:val="bullet"/>
+      <w:lvlText w:val=""/>
+      <w:lvlJc w:val="left"/>
+      <w:pPr>
+        <w:ind w:left="2160" w:hanging="360"/>
+      </w:pPr>
+      <w:rPr>
+        <w:rFonts w:ascii="Wingdings" w:hAnsi="Wingdings" w:hint="default"/>
+      </w:rPr>
+    </w:lvl>
+    <w:lvl w:ilvl="3" w:tplc="0C0A0001" w:tentative="1">
+      <w:start w:val="1"/>
+      <w:numFmt w:val="bullet"/>
+      <w:lvlText w:val=""/>
+      <w:lvlJc w:val="left"/>
+      <w:pPr>
+        <w:ind w:left="2880" w:hanging="360"/>
+      </w:pPr>
+      <w:rPr>
+        <w:rFonts w:ascii="Symbol" w:hAnsi="Symbol" w:hint="default"/>
+      </w:rPr>
+    </w:lvl>
+    <w:lvl w:ilvl="4" w:tplc="0C0A0003" w:tentative="1">
+      <w:start w:val="1"/>
+      <w:numFmt w:val="bullet"/>
+      <w:lvlText w:val="o"/>
+      <w:lvlJc w:val="left"/>
+      <w:pPr>
+        <w:ind w:left="3600" w:hanging="360"/>
+      </w:pPr>
+      <w:rPr>
+        <w:rFonts w:ascii="Courier New" w:hAnsi="Courier New" w:cs="Courier New" w:hint="default"/>
+      </w:rPr>
+    </w:lvl>
+    <w:lvl w:ilvl="5" w:tplc="0C0A0005" w:tentative="1">
+      <w:start w:val="1"/>
+      <w:numFmt w:val="bullet"/>
+      <w:lvlText w:val=""/>
+      <w:lvlJc w:val="left"/>
+      <w:pPr>
+        <w:ind w:left="4320" w:hanging="360"/>
+      </w:pPr>
+      <w:rPr>
+        <w:rFonts w:ascii="Wingdings" w:hAnsi="Wingdings" w:hint="default"/>
+      </w:rPr>
+    </w:lvl>
+    <w:lvl w:ilvl="6" w:tplc="0C0A0001" w:tentative="1">
+      <w:start w:val="1"/>
+      <w:numFmt w:val="bullet"/>
+      <w:lvlText w:val=""/>
+      <w:lvlJc w:val="left"/>
+      <w:pPr>
+        <w:ind w:left="5040" w:hanging="360"/>
+      </w:pPr>
+      <w:rPr>
+        <w:rFonts w:ascii="Symbol" w:hAnsi="Symbol" w:hint="default"/>
+      </w:rPr>
+    </w:lvl>
+    <w:lvl w:ilvl="7" w:tplc="0C0A0003" w:tentative="1">
+      <w:start w:val="1"/>
+      <w:numFmt w:val="bullet"/>
+      <w:lvlText w:val="o"/>
+      <w:lvlJc w:val="left"/>
+      <w:pPr>
+        <w:ind w:left="5760" w:hanging="360"/>
+      </w:pPr>
+      <w:rPr>
+        <w:rFonts w:ascii="Courier New" w:hAnsi="Courier New" w:cs="Courier New" w:hint="default"/>
+      </w:rPr>
+    </w:lvl>
+    <w:lvl w:ilvl="8" w:tplc="0C0A0005" w:tentative="1">
+      <w:start w:val="1"/>
+      <w:numFmt w:val="bullet"/>
+      <w:lvlText w:val=""/>
+      <w:lvlJc w:val="left"/>
+      <w:pPr>
+        <w:ind w:left="6480" w:hanging="360"/>
+      </w:pPr>
+      <w:rPr>
+        <w:rFonts w:ascii="Wingdings" w:hAnsi="Wingdings" w:hint="default"/>
+      </w:rPr>
+    </w:lvl>
+  </w:abstractNum>
+  <w:abstractNum w:abstractNumId="7" w15:restartNumberingAfterBreak="0">
+    <w:nsid w:val="65441D7E"/>
+    <w:multiLevelType w:val="hybridMultilevel"/>
+    <w:tmpl w:val="2BF6EDC2"/>
+    <w:lvl w:ilvl="0" w:tplc="0C0A0001">
+      <w:start w:val="1"/>
+      <w:numFmt w:val="bullet"/>
+      <w:lvlText w:val=""/>
+      <w:lvlJc w:val="left"/>
+      <w:pPr>
+        <w:ind w:left="720" w:hanging="360"/>
+      </w:pPr>
+      <w:rPr>
+        <w:rFonts w:ascii="Symbol" w:hAnsi="Symbol" w:hint="default"/>
+      </w:rPr>
+    </w:lvl>
+    <w:lvl w:ilvl="1" w:tplc="0C0A0003" w:tentative="1">
+      <w:start w:val="1"/>
+      <w:numFmt w:val="bullet"/>
+      <w:lvlText w:val="o"/>
+      <w:lvlJc w:val="left"/>
+      <w:pPr>
+        <w:ind w:left="1440" w:hanging="360"/>
+      </w:pPr>
+      <w:rPr>
+        <w:rFonts w:ascii="Courier New" w:hAnsi="Courier New" w:cs="Courier New" w:hint="default"/>
+      </w:rPr>
+    </w:lvl>
+    <w:lvl w:ilvl="2" w:tplc="0C0A0005" w:tentative="1">
+      <w:start w:val="1"/>
+      <w:numFmt w:val="bullet"/>
+      <w:lvlText w:val=""/>
+      <w:lvlJc w:val="left"/>
+      <w:pPr>
+        <w:ind w:left="2160" w:hanging="360"/>
+      </w:pPr>
+      <w:rPr>
+        <w:rFonts w:ascii="Wingdings" w:hAnsi="Wingdings" w:hint="default"/>
+      </w:rPr>
+    </w:lvl>
+    <w:lvl w:ilvl="3" w:tplc="0C0A0001" w:tentative="1">
+      <w:start w:val="1"/>
+      <w:numFmt w:val="bullet"/>
+      <w:lvlText w:val=""/>
+      <w:lvlJc w:val="left"/>
+      <w:pPr>
+        <w:ind w:left="2880" w:hanging="360"/>
+      </w:pPr>
+      <w:rPr>
+        <w:rFonts w:ascii="Symbol" w:hAnsi="Symbol" w:hint="default"/>
+      </w:rPr>
+    </w:lvl>
+    <w:lvl w:ilvl="4" w:tplc="0C0A0003" w:tentative="1">
+      <w:start w:val="1"/>
+      <w:numFmt w:val="bullet"/>
+      <w:lvlText w:val="o"/>
+      <w:lvlJc w:val="left"/>
+      <w:pPr>
+        <w:ind w:left="3600" w:hanging="360"/>
+      </w:pPr>
+      <w:rPr>
+        <w:rFonts w:ascii="Courier New" w:hAnsi="Courier New" w:cs="Courier New" w:hint="default"/>
+      </w:rPr>
+    </w:lvl>
+    <w:lvl w:ilvl="5" w:tplc="0C0A0005" w:tentative="1">
+      <w:start w:val="1"/>
+      <w:numFmt w:val="bullet"/>
+      <w:lvlText w:val=""/>
+      <w:lvlJc w:val="left"/>
+      <w:pPr>
+        <w:ind w:left="4320" w:hanging="360"/>
+      </w:pPr>
+      <w:rPr>
+        <w:rFonts w:ascii="Wingdings" w:hAnsi="Wingdings" w:hint="default"/>
+      </w:rPr>
+    </w:lvl>
+    <w:lvl w:ilvl="6" w:tplc="0C0A0001" w:tentative="1">
+      <w:start w:val="1"/>
+      <w:numFmt w:val="bullet"/>
+      <w:lvlText w:val=""/>
+      <w:lvlJc w:val="left"/>
+      <w:pPr>
+        <w:ind w:left="5040" w:hanging="360"/>
+      </w:pPr>
+      <w:rPr>
+        <w:rFonts w:ascii="Symbol" w:hAnsi="Symbol" w:hint="default"/>
+      </w:rPr>
+    </w:lvl>
+    <w:lvl w:ilvl="7" w:tplc="0C0A0003" w:tentative="1">
+      <w:start w:val="1"/>
+      <w:numFmt w:val="bullet"/>
+      <w:lvlText w:val="o"/>
+      <w:lvlJc w:val="left"/>
+      <w:pPr>
+        <w:ind w:left="5760" w:hanging="360"/>
+      </w:pPr>
+      <w:rPr>
+        <w:rFonts w:ascii="Courier New" w:hAnsi="Courier New" w:cs="Courier New" w:hint="default"/>
+      </w:rPr>
+    </w:lvl>
+    <w:lvl w:ilvl="8" w:tplc="0C0A0005" w:tentative="1">
+      <w:start w:val="1"/>
+      <w:numFmt w:val="bullet"/>
+      <w:lvlText w:val=""/>
+      <w:lvlJc w:val="left"/>
+      <w:pPr>
+        <w:ind w:left="6480" w:hanging="360"/>
+      </w:pPr>
+      <w:rPr>
+        <w:rFonts w:ascii="Wingdings" w:hAnsi="Wingdings" w:hint="default"/>
+      </w:rPr>
+    </w:lvl>
+  </w:abstractNum>
+  <w:abstractNum w:abstractNumId="8" w15:restartNumberingAfterBreak="0">
     <w:nsid w:val="71634475"/>
     <w:multiLevelType w:val="hybridMultilevel"/>
     <w:tmpl w:val="1228D2B0"/>
@@ -2755,7 +4258,7 @@
       </w:rPr>
     </w:lvl>
   </w:abstractNum>
-  <w:abstractNum w:abstractNumId="5" w15:restartNumberingAfterBreak="0">
+  <w:abstractNum w:abstractNumId="9" w15:restartNumberingAfterBreak="0">
     <w:nsid w:val="75D716F1"/>
     <w:multiLevelType w:val="hybridMultilevel"/>
     <w:tmpl w:val="C0027EE8"/>
@@ -2868,7 +4371,7 @@
       </w:rPr>
     </w:lvl>
   </w:abstractNum>
-  <w:abstractNum w:abstractNumId="6" w15:restartNumberingAfterBreak="0">
+  <w:abstractNum w:abstractNumId="10" w15:restartNumberingAfterBreak="0">
     <w:nsid w:val="79911088"/>
     <w:multiLevelType w:val="hybridMultilevel"/>
     <w:tmpl w:val="B89254AA"/>
@@ -2982,25 +4485,37 @@
     </w:lvl>
   </w:abstractNum>
   <w:num w:numId="1">
-    <w:abstractNumId w:val="6"/>
+    <w:abstractNumId w:val="10"/>
   </w:num>
   <w:num w:numId="2">
+    <w:abstractNumId w:val="2"/>
+  </w:num>
+  <w:num w:numId="3">
+    <w:abstractNumId w:val="3"/>
+  </w:num>
+  <w:num w:numId="4">
+    <w:abstractNumId w:val="4"/>
+  </w:num>
+  <w:num w:numId="5">
+    <w:abstractNumId w:val="8"/>
+  </w:num>
+  <w:num w:numId="6">
+    <w:abstractNumId w:val="5"/>
+  </w:num>
+  <w:num w:numId="7">
+    <w:abstractNumId w:val="9"/>
+  </w:num>
+  <w:num w:numId="8">
+    <w:abstractNumId w:val="1"/>
+  </w:num>
+  <w:num w:numId="9">
     <w:abstractNumId w:val="0"/>
   </w:num>
-  <w:num w:numId="3">
-    <w:abstractNumId w:val="1"/>
+  <w:num w:numId="10">
+    <w:abstractNumId w:val="7"/>
   </w:num>
-  <w:num w:numId="4">
-    <w:abstractNumId w:val="2"/>
-  </w:num>
-  <w:num w:numId="5">
-    <w:abstractNumId w:val="4"/>
-  </w:num>
-  <w:num w:numId="6">
-    <w:abstractNumId w:val="3"/>
-  </w:num>
-  <w:num w:numId="7">
-    <w:abstractNumId w:val="5"/>
+  <w:num w:numId="11">
+    <w:abstractNumId w:val="6"/>
   </w:num>
 </w:numbering>
 </file>
@@ -4411,7 +5926,7 @@
 </file>
 
 <file path=customXml/itemProps1.xml><?xml version="1.0" encoding="utf-8"?>
-<ds:datastoreItem xmlns:ds="http://schemas.openxmlformats.org/officeDocument/2006/customXml" ds:itemID="{3DBA8F01-534E-9D4A-8D11-0DCC12C981CC}">
+<ds:datastoreItem xmlns:ds="http://schemas.openxmlformats.org/officeDocument/2006/customXml" ds:itemID="{E23F7403-E6F3-D44A-9693-56303753B43E}">
   <ds:schemaRefs>
     <ds:schemaRef ds:uri="http://schemas.openxmlformats.org/officeDocument/2006/bibliography"/>
   </ds:schemaRefs>

</xml_diff>